<commit_message>
Mise a jour UC textuels avec resumes
</commit_message>
<xml_diff>
--- a/Annexes/Architecture.docx
+++ b/Annexes/Architecture.docx
@@ -21,7 +21,10 @@
     </w:p>
     <w:p>
       <w:r>
-        <w:t xml:space="preserve">Deux technologies principales peuvent être utilisées : des codes </w:t>
+        <w:t>Trois</w:t>
+      </w:r>
+      <w:r>
+        <w:t xml:space="preserve"> technologies principales peuvent être utilisées : des codes </w:t>
       </w:r>
       <w:proofErr w:type="gramStart"/>
       <w:r>
@@ -29,7 +32,13 @@
       </w:r>
       <w:proofErr w:type="gramEnd"/>
       <w:r>
-        <w:t xml:space="preserve"> reconnus grâce à l’appareil photo du </w:t>
+        <w:t xml:space="preserve"> </w:t>
+      </w:r>
+      <w:r>
+        <w:t xml:space="preserve">ou des QR codes </w:t>
+      </w:r>
+      <w:r>
+        <w:t xml:space="preserve">reconnus grâce à l’appareil photo du </w:t>
       </w:r>
       <w:proofErr w:type="spellStart"/>
       <w:r>
@@ -43,7 +52,10 @@
         <w:t>RFID</w:t>
       </w:r>
       <w:r>
-        <w:t xml:space="preserve"> détectables et reprogrammables par un </w:t>
+        <w:t xml:space="preserve"> détectables et reprogrammables par </w:t>
+      </w:r>
+      <w:r>
+        <w:t xml:space="preserve">un </w:t>
       </w:r>
       <w:proofErr w:type="spellStart"/>
       <w:r>

</xml_diff>